<commit_message>
questoes 11 -> 3
</commit_message>
<xml_diff>
--- a/estruturas dic-func-funcrec/lista/Lista Dicionários.docx
+++ b/estruturas dic-func-funcrec/lista/Lista Dicionários.docx
@@ -330,8 +330,6 @@
         </w:rPr>
         <w:t>, funções e funções recursivas</w:t>
       </w:r>
-      <w:bookmarkStart w:id="0" w:name="_GoBack"/>
-      <w:bookmarkEnd w:id="0"/>
       <w:r>
         <w:rPr>
           <w:lang w:val="pt-BR"/>
@@ -931,43 +929,7 @@
         <w:rPr>
           <w:lang w:val="pt-BR"/>
         </w:rPr>
-        <w:t xml:space="preserve"> “nomeAluno”, “nota1”, “</w:t>
-      </w:r>
-      <w:r>
-        <w:rPr>
-          <w:lang w:val="pt-BR"/>
-        </w:rPr>
-        <w:t>nota</w:t>
-      </w:r>
-      <w:r>
-        <w:rPr>
-          <w:lang w:val="pt-BR"/>
-        </w:rPr>
-        <w:t>2”, “</w:t>
-      </w:r>
-      <w:r>
-        <w:rPr>
-          <w:lang w:val="pt-BR"/>
-        </w:rPr>
-        <w:t>nota</w:t>
-      </w:r>
-      <w:r>
-        <w:rPr>
-          <w:lang w:val="pt-BR"/>
-        </w:rPr>
-        <w:t>3” e “</w:t>
-      </w:r>
-      <w:r>
-        <w:rPr>
-          <w:lang w:val="pt-BR"/>
-        </w:rPr>
-        <w:t>nota</w:t>
-      </w:r>
-      <w:r>
-        <w:rPr>
-          <w:lang w:val="pt-BR"/>
-        </w:rPr>
-        <w:t>4”.</w:t>
+        <w:t xml:space="preserve"> “nomeAluno”, “nota1”, “nota2”, “nota3” e “nota4”.</w:t>
       </w:r>
     </w:p>
     <w:p>
@@ -1067,8 +1029,128 @@
           <w:lang w:val="pt-BR"/>
         </w:rPr>
         <w:lastRenderedPageBreak/>
+        <w:t>Escreva um</w:t>
+      </w:r>
+      <w:r>
+        <w:rPr>
+          <w:lang w:val="pt-BR"/>
+        </w:rPr>
+        <w:t>a</w:t>
+      </w:r>
+      <w:r>
+        <w:rPr>
+          <w:lang w:val="pt-BR"/>
+        </w:rPr>
+        <w:t xml:space="preserve"> </w:t>
+      </w:r>
+      <w:r>
+        <w:rPr>
+          <w:lang w:val="pt-BR"/>
+        </w:rPr>
+        <w:t xml:space="preserve">função </w:t>
+      </w:r>
+      <w:r>
+        <w:rPr>
+          <w:lang w:val="pt-BR"/>
+        </w:rPr>
+        <w:t>em Python que receba 2 números inteiros e:</w:t>
+      </w:r>
+    </w:p>
+    <w:p>
+      <w:pPr>
+        <w:pStyle w:val="PargrafodaLista"/>
+        <w:numPr>
+          <w:ilvl w:val="1"/>
+          <w:numId w:val="2"/>
+        </w:numPr>
+        <w:spacing w:before="0" w:line="285" w:lineRule="auto"/>
+        <w:ind w:right="101"/>
+        <w:jc w:val="both"/>
+        <w:rPr>
+          <w:lang w:val="pt-BR"/>
+        </w:rPr>
+      </w:pPr>
+      <w:r>
+        <w:rPr>
+          <w:lang w:val="pt-BR"/>
+        </w:rPr>
+        <w:t>Imprima a (soma, subtração, divisão e multiplicação) do primeiro pelo segundo.</w:t>
+      </w:r>
+    </w:p>
+    <w:p>
+      <w:pPr>
+        <w:pStyle w:val="PargrafodaLista"/>
+        <w:numPr>
+          <w:ilvl w:val="1"/>
+          <w:numId w:val="2"/>
+        </w:numPr>
+        <w:spacing w:before="0" w:line="285" w:lineRule="auto"/>
+        <w:ind w:right="101"/>
+        <w:jc w:val="both"/>
+        <w:rPr>
+          <w:lang w:val="pt-BR"/>
+        </w:rPr>
+      </w:pPr>
+      <w:r>
+        <w:rPr>
+          <w:lang w:val="pt-BR"/>
+        </w:rPr>
+        <w:t>Imprima o segundo elevado pelo primeiro.</w:t>
+      </w:r>
+    </w:p>
+    <w:p>
+      <w:pPr>
+        <w:pStyle w:val="PargrafodaLista"/>
+        <w:numPr>
+          <w:ilvl w:val="1"/>
+          <w:numId w:val="2"/>
+        </w:numPr>
+        <w:spacing w:before="0" w:line="285" w:lineRule="auto"/>
+        <w:ind w:right="101"/>
+        <w:jc w:val="both"/>
+        <w:rPr>
+          <w:lang w:val="pt-BR"/>
+        </w:rPr>
+      </w:pPr>
+      <w:r>
+        <w:rPr>
+          <w:lang w:val="pt-BR"/>
+        </w:rPr>
+        <w:t>Imprima um dicionário onde o primeiro á chave e o segundo é o valor.</w:t>
+      </w:r>
+    </w:p>
+    <w:p>
+      <w:pPr>
+        <w:pStyle w:val="PargrafodaLista"/>
+        <w:numPr>
+          <w:ilvl w:val="0"/>
+          <w:numId w:val="2"/>
+        </w:numPr>
+        <w:spacing w:before="0" w:line="285" w:lineRule="auto"/>
+        <w:ind w:left="284" w:right="101" w:hanging="426"/>
+        <w:jc w:val="both"/>
+        <w:rPr>
+          <w:lang w:val="pt-BR"/>
+        </w:rPr>
+      </w:pPr>
+      <w:r>
+        <w:rPr>
+          <w:lang w:val="pt-BR"/>
+        </w:rPr>
         <w:t>Escreva</w:t>
       </w:r>
+      <w:r>
+        <w:rPr>
+          <w:lang w:val="pt-BR"/>
+        </w:rPr>
+        <w:t xml:space="preserve"> uma função em Python que receba um</w:t>
+      </w:r>
+      <w:r>
+        <w:rPr>
+          <w:lang w:val="pt-BR"/>
+        </w:rPr>
+        <w:t xml:space="preserve"> dicionário de nome(chave):idade(valor) e exiba no formato: “nome” tem “idade” anos de idade.</w:t>
+      </w:r>
     </w:p>
     <w:p>
       <w:pPr>
@@ -1090,6 +1172,24 @@
         </w:rPr>
         <w:t>Escreva</w:t>
       </w:r>
+      <w:r>
+        <w:rPr>
+          <w:lang w:val="pt-BR"/>
+        </w:rPr>
+        <w:t xml:space="preserve"> uma </w:t>
+      </w:r>
+      <w:r>
+        <w:rPr>
+          <w:lang w:val="pt-BR"/>
+        </w:rPr>
+        <w:t>função</w:t>
+      </w:r>
+      <w:r>
+        <w:rPr>
+          <w:lang w:val="pt-BR"/>
+        </w:rPr>
+        <w:t xml:space="preserve"> em Python que receba uma matriz qualquer e informe ao usuário se a mesma é quadrada ou não, exibindo o número de linhas e colunas da mesma.</w:t>
+      </w:r>
     </w:p>
     <w:p>
       <w:pPr>
@@ -1111,6 +1211,12 @@
         </w:rPr>
         <w:t>Escreva</w:t>
       </w:r>
+      <w:r>
+        <w:rPr>
+          <w:lang w:val="pt-BR"/>
+        </w:rPr>
+        <w:t xml:space="preserve"> uma função em Python que</w:t>
+      </w:r>
     </w:p>
     <w:p>
       <w:pPr>
@@ -1130,7 +1236,7 @@
         <w:rPr>
           <w:lang w:val="pt-BR"/>
         </w:rPr>
-        <w:t>Escreva</w:t>
+        <w:t>Escreva uma função em Python que</w:t>
       </w:r>
     </w:p>
     <w:p>
@@ -1151,7 +1257,7 @@
         <w:rPr>
           <w:lang w:val="pt-BR"/>
         </w:rPr>
-        <w:t>Escreva</w:t>
+        <w:t>Escreva uma função em Python que</w:t>
       </w:r>
     </w:p>
     <w:p>
@@ -1172,7 +1278,7 @@
         <w:rPr>
           <w:lang w:val="pt-BR"/>
         </w:rPr>
-        <w:t>Escreva</w:t>
+        <w:t>Escreva uma função em Python que</w:t>
       </w:r>
     </w:p>
     <w:p>
@@ -1193,7 +1299,7 @@
         <w:rPr>
           <w:lang w:val="pt-BR"/>
         </w:rPr>
-        <w:t>Escreva</w:t>
+        <w:t>Escreva uma função em Python que</w:t>
       </w:r>
     </w:p>
     <w:p>
@@ -1214,7 +1320,7 @@
         <w:rPr>
           <w:lang w:val="pt-BR"/>
         </w:rPr>
-        <w:t>Escreva</w:t>
+        <w:t>Escreva uma função em Python que</w:t>
       </w:r>
     </w:p>
     <w:p>
@@ -1235,7 +1341,7 @@
         <w:rPr>
           <w:lang w:val="pt-BR"/>
         </w:rPr>
-        <w:t>Escreva</w:t>
+        <w:t>Escreva uma função em Python que</w:t>
       </w:r>
     </w:p>
     <w:p>
@@ -1256,7 +1362,7 @@
         <w:rPr>
           <w:lang w:val="pt-BR"/>
         </w:rPr>
-        <w:t>Escreva</w:t>
+        <w:t>Escreva uma função em Python que</w:t>
       </w:r>
     </w:p>
     <w:p>
@@ -1277,7 +1383,7 @@
         <w:rPr>
           <w:lang w:val="pt-BR"/>
         </w:rPr>
-        <w:t>Escreva</w:t>
+        <w:t>Escreva uma função em Python que</w:t>
       </w:r>
     </w:p>
     <w:p>
@@ -1298,7 +1404,7 @@
         <w:rPr>
           <w:lang w:val="pt-BR"/>
         </w:rPr>
-        <w:t>Escreva</w:t>
+        <w:t>Escreva uma função em Python que</w:t>
       </w:r>
     </w:p>
     <w:p>
@@ -1319,7 +1425,7 @@
         <w:rPr>
           <w:lang w:val="pt-BR"/>
         </w:rPr>
-        <w:t>Escreva</w:t>
+        <w:t>Escreva uma função em Python que</w:t>
       </w:r>
     </w:p>
     <w:p>
@@ -1340,7 +1446,7 @@
         <w:rPr>
           <w:lang w:val="pt-BR"/>
         </w:rPr>
-        <w:t>Escreva</w:t>
+        <w:t>Escreva uma função em Python que</w:t>
       </w:r>
     </w:p>
     <w:p>
@@ -1361,7 +1467,7 @@
         <w:rPr>
           <w:lang w:val="pt-BR"/>
         </w:rPr>
-        <w:t>Escreva</w:t>
+        <w:t>Escreva uma função em Python que</w:t>
       </w:r>
     </w:p>
     <w:p>
@@ -1382,7 +1488,7 @@
         <w:rPr>
           <w:lang w:val="pt-BR"/>
         </w:rPr>
-        <w:t>Escreva</w:t>
+        <w:t>Escreva uma função em Python que</w:t>
       </w:r>
     </w:p>
     <w:p>
@@ -1403,7 +1509,7 @@
         <w:rPr>
           <w:lang w:val="pt-BR"/>
         </w:rPr>
-        <w:t>Escreva</w:t>
+        <w:t>Escreva uma função em Python que</w:t>
       </w:r>
     </w:p>
     <w:p>
@@ -1424,7 +1530,7 @@
         <w:rPr>
           <w:lang w:val="pt-BR"/>
         </w:rPr>
-        <w:t>Escreva</w:t>
+        <w:t>Escreva uma função em Python que</w:t>
       </w:r>
     </w:p>
     <w:p>
@@ -1445,8 +1551,10 @@
         <w:rPr>
           <w:lang w:val="pt-BR"/>
         </w:rPr>
-        <w:t>Escreva</w:t>
-      </w:r>
+        <w:t>Escreva uma função em Python que</w:t>
+      </w:r>
+      <w:bookmarkStart w:id="0" w:name="_GoBack"/>
+      <w:bookmarkEnd w:id="0"/>
     </w:p>
     <w:sectPr>
       <w:headerReference w:type="default" r:id="rId8"/>

</xml_diff>

<commit_message>
so faltam mais 3 questoes
</commit_message>
<xml_diff>
--- a/estruturas dic-func-funcrec/lista/Lista Dicionários.docx
+++ b/estruturas dic-func-funcrec/lista/Lista Dicionários.docx
@@ -364,6 +364,25 @@
     <w:p>
       <w:pPr>
         <w:pStyle w:val="Corpodetexto"/>
+        <w:spacing w:before="79" w:line="285" w:lineRule="auto"/>
+        <w:ind w:left="100" w:right="100" w:firstLine="0"/>
+        <w:jc w:val="both"/>
+        <w:rPr>
+          <w:b/>
+          <w:lang w:val="pt-BR"/>
+        </w:rPr>
+      </w:pPr>
+      <w:r>
+        <w:rPr>
+          <w:b/>
+          <w:lang w:val="pt-BR"/>
+        </w:rPr>
+        <w:t>Dicionários:</w:t>
+      </w:r>
+    </w:p>
+    <w:p>
+      <w:pPr>
+        <w:pStyle w:val="Corpodetexto"/>
         <w:spacing w:before="6"/>
         <w:ind w:left="0" w:firstLine="0"/>
         <w:rPr>
@@ -1012,6 +1031,45 @@
     </w:p>
     <w:p>
       <w:pPr>
+        <w:pStyle w:val="Corpodetexto"/>
+        <w:spacing w:before="79" w:line="285" w:lineRule="auto"/>
+        <w:ind w:left="0" w:right="100" w:firstLine="0"/>
+        <w:jc w:val="both"/>
+        <w:rPr>
+          <w:b/>
+          <w:lang w:val="pt-BR"/>
+        </w:rPr>
+      </w:pPr>
+      <w:r>
+        <w:rPr>
+          <w:b/>
+          <w:lang w:val="pt-BR"/>
+        </w:rPr>
+        <w:lastRenderedPageBreak/>
+        <w:t>Funções</w:t>
+      </w:r>
+      <w:r>
+        <w:rPr>
+          <w:b/>
+          <w:lang w:val="pt-BR"/>
+        </w:rPr>
+        <w:t>:</w:t>
+      </w:r>
+    </w:p>
+    <w:p>
+      <w:pPr>
+        <w:pStyle w:val="Corpodetexto"/>
+        <w:spacing w:before="79" w:line="285" w:lineRule="auto"/>
+        <w:ind w:left="0" w:right="100" w:firstLine="0"/>
+        <w:jc w:val="both"/>
+        <w:rPr>
+          <w:b/>
+          <w:lang w:val="pt-BR"/>
+        </w:rPr>
+      </w:pPr>
+    </w:p>
+    <w:p>
+      <w:pPr>
         <w:pStyle w:val="PargrafodaLista"/>
         <w:numPr>
           <w:ilvl w:val="0"/>
@@ -1028,7 +1086,6 @@
         <w:rPr>
           <w:lang w:val="pt-BR"/>
         </w:rPr>
-        <w:lastRenderedPageBreak/>
         <w:t>Escreva um</w:t>
       </w:r>
       <w:r>
@@ -1176,19 +1233,7 @@
         <w:rPr>
           <w:lang w:val="pt-BR"/>
         </w:rPr>
-        <w:t xml:space="preserve"> uma </w:t>
-      </w:r>
-      <w:r>
-        <w:rPr>
-          <w:lang w:val="pt-BR"/>
-        </w:rPr>
-        <w:t>função</w:t>
-      </w:r>
-      <w:r>
-        <w:rPr>
-          <w:lang w:val="pt-BR"/>
-        </w:rPr>
-        <w:t xml:space="preserve"> em Python que receba uma matriz qualquer e informe ao usuário se a mesma é quadrada ou não, exibindo o número de linhas e colunas da mesma.</w:t>
+        <w:t xml:space="preserve"> uma função em Python que receba uma matriz qualquer e informe ao usuário se a mesma é quadrada ou não, exibindo o número de linhas e colunas da mesma.</w:t>
       </w:r>
     </w:p>
     <w:p>
@@ -1217,6 +1262,36 @@
         </w:rPr>
         <w:t xml:space="preserve"> uma função em Python que</w:t>
       </w:r>
+      <w:r>
+        <w:rPr>
+          <w:lang w:val="pt-BR"/>
+        </w:rPr>
+        <w:t xml:space="preserve"> receba </w:t>
+      </w:r>
+      <w:r>
+        <w:rPr>
+          <w:lang w:val="pt-BR"/>
+        </w:rPr>
+        <w:t>um dicionário</w:t>
+      </w:r>
+      <w:r>
+        <w:rPr>
+          <w:lang w:val="pt-BR"/>
+        </w:rPr>
+        <w:t xml:space="preserve"> qualquer e </w:t>
+      </w:r>
+      <w:r>
+        <w:rPr>
+          <w:lang w:val="pt-BR"/>
+        </w:rPr>
+        <w:t>exiba em</w:t>
+      </w:r>
+      <w:r>
+        <w:rPr>
+          <w:lang w:val="pt-BR"/>
+        </w:rPr>
+        <w:t xml:space="preserve"> formato de lista os valores contidos no esquema “chave - valor”.</w:t>
+      </w:r>
     </w:p>
     <w:p>
       <w:pPr>
@@ -1238,6 +1313,12 @@
         </w:rPr>
         <w:t>Escreva uma função em Python que</w:t>
       </w:r>
+      <w:r>
+        <w:rPr>
+          <w:lang w:val="pt-BR"/>
+        </w:rPr>
+        <w:t xml:space="preserve"> implemente três funções: uma soma e uma de subtração, salve os resultados dessas funções e os mande para uma terceira função, que deve retornar para o usuário a multiplicação dos valores passados.</w:t>
+      </w:r>
     </w:p>
     <w:p>
       <w:pPr>
@@ -1259,6 +1340,12 @@
         </w:rPr>
         <w:t>Escreva uma função em Python que</w:t>
       </w:r>
+      <w:r>
+        <w:rPr>
+          <w:lang w:val="pt-BR"/>
+        </w:rPr>
+        <w:t xml:space="preserve"> receba uma determinada lista de inteiros e retorne uma nova lista apenas com os números ímpares da lista passada como parâmetro.</w:t>
+      </w:r>
     </w:p>
     <w:p>
       <w:pPr>
@@ -1280,6 +1367,24 @@
         </w:rPr>
         <w:t>Escreva uma função em Python que</w:t>
       </w:r>
+      <w:r>
+        <w:rPr>
+          <w:lang w:val="pt-BR"/>
+        </w:rPr>
+        <w:t xml:space="preserve"> imprima para o usuário a tab</w:t>
+      </w:r>
+      <w:r>
+        <w:rPr>
+          <w:lang w:val="pt-BR"/>
+        </w:rPr>
+        <w:t>uada</w:t>
+      </w:r>
+      <w:r>
+        <w:rPr>
+          <w:lang w:val="pt-BR"/>
+        </w:rPr>
+        <w:t xml:space="preserve"> de multiplicação do número que ele passar como parâmetro.</w:t>
+      </w:r>
     </w:p>
     <w:p>
       <w:pPr>
@@ -1301,6 +1406,18 @@
         </w:rPr>
         <w:t>Escreva uma função em Python que</w:t>
       </w:r>
+      <w:r>
+        <w:rPr>
+          <w:lang w:val="pt-BR"/>
+        </w:rPr>
+        <w:t xml:space="preserve">, assim como a questão anterior, exiba a tabuada de determinado número, </w:t>
+      </w:r>
+      <w:r>
+        <w:rPr>
+          <w:lang w:val="pt-BR"/>
+        </w:rPr>
+        <w:t>a partir do segundo numero que ele passar. Ex: tabuada de 5, iniciando a partir do 4.</w:t>
+      </w:r>
     </w:p>
     <w:p>
       <w:pPr>
@@ -1320,8 +1437,78 @@
         <w:rPr>
           <w:lang w:val="pt-BR"/>
         </w:rPr>
+        <w:t>Escreva uma função em Python que mantenha um dicionário, a função deve receber 3 valores, 1) o dicionário em questão 2) o valor a ser inserido e 3) identificador para saber se o valor passar será adicionado ou deletado do mesmo (1 – Adicionar 2 – Deletar).</w:t>
+      </w:r>
+    </w:p>
+    <w:p>
+      <w:pPr>
+        <w:pStyle w:val="PargrafodaLista"/>
+        <w:numPr>
+          <w:ilvl w:val="0"/>
+          <w:numId w:val="2"/>
+        </w:numPr>
+        <w:spacing w:before="0" w:line="285" w:lineRule="auto"/>
+        <w:ind w:left="284" w:right="101" w:hanging="426"/>
+        <w:jc w:val="both"/>
+        <w:rPr>
+          <w:lang w:val="pt-BR"/>
+        </w:rPr>
+      </w:pPr>
+      <w:r>
+        <w:rPr>
+          <w:lang w:val="pt-BR"/>
+        </w:rPr>
         <w:t>Escreva uma função em Python que</w:t>
       </w:r>
+      <w:r>
+        <w:rPr>
+          <w:lang w:val="pt-BR"/>
+        </w:rPr>
+        <w:t xml:space="preserve"> exiba todo o fatorial de um determinado número.</w:t>
+      </w:r>
+    </w:p>
+    <w:p>
+      <w:pPr>
+        <w:pStyle w:val="Corpodetexto"/>
+        <w:spacing w:before="79" w:line="285" w:lineRule="auto"/>
+        <w:ind w:left="0" w:right="100" w:firstLine="0"/>
+        <w:jc w:val="both"/>
+        <w:rPr>
+          <w:b/>
+          <w:lang w:val="pt-BR"/>
+        </w:rPr>
+      </w:pPr>
+      <w:r>
+        <w:rPr>
+          <w:b/>
+          <w:lang w:val="pt-BR"/>
+        </w:rPr>
+        <w:t>Funções</w:t>
+      </w:r>
+      <w:r>
+        <w:rPr>
+          <w:b/>
+          <w:lang w:val="pt-BR"/>
+        </w:rPr>
+        <w:t xml:space="preserve"> recursivas</w:t>
+      </w:r>
+      <w:r>
+        <w:rPr>
+          <w:b/>
+          <w:lang w:val="pt-BR"/>
+        </w:rPr>
+        <w:t>:</w:t>
+      </w:r>
+    </w:p>
+    <w:p>
+      <w:pPr>
+        <w:spacing w:line="285" w:lineRule="auto"/>
+        <w:ind w:left="-142" w:right="101"/>
+        <w:jc w:val="both"/>
+        <w:rPr>
+          <w:lang w:val="pt-BR"/>
+        </w:rPr>
+      </w:pPr>
     </w:p>
     <w:p>
       <w:pPr>
@@ -1343,6 +1530,12 @@
         </w:rPr>
         <w:t>Escreva uma função em Python que</w:t>
       </w:r>
+      <w:r>
+        <w:rPr>
+          <w:lang w:val="pt-BR"/>
+        </w:rPr>
+        <w:t>, da mesma forma que a questão anterior, exiba o fatorial de um número.</w:t>
+      </w:r>
     </w:p>
     <w:p>
       <w:pPr>
@@ -1362,8 +1555,94 @@
         <w:rPr>
           <w:lang w:val="pt-BR"/>
         </w:rPr>
+        <w:t>Escreva uma função em Python que simule uma contagem regressiva, onde quando a contagem chegue a zero (0), ele exiba “fim da contagem regressiva.”</w:t>
+      </w:r>
+      <w:r>
+        <w:rPr>
+          <w:lang w:val="pt-BR"/>
+        </w:rPr>
+        <w:t xml:space="preserve"> </w:t>
+      </w:r>
+      <w:proofErr w:type="spellStart"/>
+      <w:r>
+        <w:rPr>
+          <w:lang w:val="pt-BR"/>
+        </w:rPr>
+        <w:t>Obs</w:t>
+      </w:r>
+      <w:proofErr w:type="spellEnd"/>
+      <w:r>
+        <w:rPr>
+          <w:lang w:val="pt-BR"/>
+        </w:rPr>
+        <w:t xml:space="preserve">: Para uma simulação mais realistam pode-se usar a função </w:t>
+      </w:r>
+      <w:r>
+        <w:rPr>
+          <w:i/>
+          <w:lang w:val="pt-BR"/>
+        </w:rPr>
+        <w:t>sleep</w:t>
+      </w:r>
+      <w:r>
+        <w:rPr>
+          <w:i/>
+          <w:lang w:val="pt-BR"/>
+        </w:rPr>
+        <w:t xml:space="preserve"> </w:t>
+      </w:r>
+      <w:r>
+        <w:rPr>
+          <w:lang w:val="pt-BR"/>
+        </w:rPr>
+        <w:t xml:space="preserve">do Python na biblioteca </w:t>
+      </w:r>
+      <w:r>
+        <w:rPr>
+          <w:i/>
+          <w:lang w:val="pt-BR"/>
+        </w:rPr>
+        <w:t>time</w:t>
+      </w:r>
+      <w:r>
+        <w:rPr>
+          <w:lang w:val="pt-BR"/>
+        </w:rPr>
+        <w:t>. (Opcional)</w:t>
+      </w:r>
+      <w:r>
+        <w:rPr>
+          <w:lang w:val="pt-BR"/>
+        </w:rPr>
+        <w:t>.</w:t>
+      </w:r>
+    </w:p>
+    <w:p>
+      <w:pPr>
+        <w:pStyle w:val="PargrafodaLista"/>
+        <w:numPr>
+          <w:ilvl w:val="0"/>
+          <w:numId w:val="2"/>
+        </w:numPr>
+        <w:spacing w:before="0" w:line="285" w:lineRule="auto"/>
+        <w:ind w:left="284" w:right="101" w:hanging="426"/>
+        <w:jc w:val="both"/>
+        <w:rPr>
+          <w:lang w:val="pt-BR"/>
+        </w:rPr>
+      </w:pPr>
+      <w:r>
+        <w:rPr>
+          <w:lang w:val="pt-BR"/>
+        </w:rPr>
         <w:t>Escreva uma função em Python que</w:t>
       </w:r>
+      <w:r>
+        <w:rPr>
+          <w:lang w:val="pt-BR"/>
+        </w:rPr>
+        <w:t xml:space="preserve"> receba uma lista de inteiros e retorne o valor soma de todos os elementos.</w:t>
+      </w:r>
     </w:p>
     <w:p>
       <w:pPr>
@@ -1385,6 +1664,24 @@
         </w:rPr>
         <w:t>Escreva uma função em Python que</w:t>
       </w:r>
+      <w:r>
+        <w:rPr>
+          <w:lang w:val="pt-BR"/>
+        </w:rPr>
+        <w:t>, modificando o programa anterior, retorne apenas a soma do</w:t>
+      </w:r>
+      <w:r>
+        <w:rPr>
+          <w:lang w:val="pt-BR"/>
+        </w:rPr>
+        <w:t>s</w:t>
+      </w:r>
+      <w:r>
+        <w:rPr>
+          <w:lang w:val="pt-BR"/>
+        </w:rPr>
+        <w:t xml:space="preserve"> valores ímpares da lista.</w:t>
+      </w:r>
     </w:p>
     <w:p>
       <w:pPr>
@@ -1406,6 +1703,25 @@
         </w:rPr>
         <w:t>Escreva uma função em Python que</w:t>
       </w:r>
+      <w:r>
+        <w:rPr>
+          <w:lang w:val="pt-BR"/>
+        </w:rPr>
+        <w:t xml:space="preserve"> exiba o </w:t>
+      </w:r>
+      <w:r>
+        <w:rPr>
+          <w:i/>
+          <w:lang w:val="pt-BR"/>
+        </w:rPr>
+        <w:t>n-ésimo</w:t>
+      </w:r>
+      <w:r>
+        <w:rPr>
+          <w:lang w:val="pt-BR"/>
+        </w:rPr>
+        <w:t xml:space="preserve"> número da sequência Fibonacci.</w:t>
+      </w:r>
     </w:p>
     <w:p>
       <w:pPr>
@@ -1427,6 +1743,38 @@
         </w:rPr>
         <w:t>Escreva uma função em Python que</w:t>
       </w:r>
+      <w:r>
+        <w:rPr>
+          <w:lang w:val="pt-BR"/>
+        </w:rPr>
+        <w:t xml:space="preserve"> exiba a soma de todos os números do intervalo de 1 até </w:t>
+      </w:r>
+      <w:r>
+        <w:rPr>
+          <w:i/>
+          <w:lang w:val="pt-BR"/>
+        </w:rPr>
+        <w:t xml:space="preserve">n, </w:t>
+      </w:r>
+      <w:r>
+        <w:rPr>
+          <w:lang w:val="pt-BR"/>
+        </w:rPr>
+        <w:t xml:space="preserve">onde o </w:t>
+      </w:r>
+      <w:r>
+        <w:rPr>
+          <w:i/>
+          <w:lang w:val="pt-BR"/>
+        </w:rPr>
+        <w:t xml:space="preserve">n </w:t>
+      </w:r>
+      <w:r>
+        <w:rPr>
+          <w:lang w:val="pt-BR"/>
+        </w:rPr>
+        <w:t>deverá ser passado como parâmetro pelo usuário.</w:t>
+      </w:r>
     </w:p>
     <w:p>
       <w:pPr>
@@ -1448,120 +1796,165 @@
         </w:rPr>
         <w:t>Escreva uma função em Python que</w:t>
       </w:r>
-    </w:p>
-    <w:p>
-      <w:pPr>
-        <w:pStyle w:val="PargrafodaLista"/>
-        <w:numPr>
-          <w:ilvl w:val="0"/>
-          <w:numId w:val="2"/>
-        </w:numPr>
-        <w:spacing w:before="0" w:line="285" w:lineRule="auto"/>
-        <w:ind w:left="284" w:right="101" w:hanging="426"/>
-        <w:jc w:val="both"/>
-        <w:rPr>
-          <w:lang w:val="pt-BR"/>
-        </w:rPr>
-      </w:pPr>
-      <w:r>
-        <w:rPr>
-          <w:lang w:val="pt-BR"/>
-        </w:rPr>
-        <w:t>Escreva uma função em Python que</w:t>
-      </w:r>
-    </w:p>
-    <w:p>
-      <w:pPr>
-        <w:pStyle w:val="PargrafodaLista"/>
-        <w:numPr>
-          <w:ilvl w:val="0"/>
-          <w:numId w:val="2"/>
-        </w:numPr>
-        <w:spacing w:before="0" w:line="285" w:lineRule="auto"/>
-        <w:ind w:left="284" w:right="101" w:hanging="426"/>
-        <w:jc w:val="both"/>
-        <w:rPr>
-          <w:lang w:val="pt-BR"/>
-        </w:rPr>
-      </w:pPr>
-      <w:r>
-        <w:rPr>
-          <w:lang w:val="pt-BR"/>
-        </w:rPr>
-        <w:t>Escreva uma função em Python que</w:t>
-      </w:r>
-    </w:p>
-    <w:p>
-      <w:pPr>
-        <w:pStyle w:val="PargrafodaLista"/>
-        <w:numPr>
-          <w:ilvl w:val="0"/>
-          <w:numId w:val="2"/>
-        </w:numPr>
-        <w:spacing w:before="0" w:line="285" w:lineRule="auto"/>
-        <w:ind w:left="284" w:right="101" w:hanging="426"/>
-        <w:jc w:val="both"/>
-        <w:rPr>
-          <w:lang w:val="pt-BR"/>
-        </w:rPr>
-      </w:pPr>
-      <w:r>
-        <w:rPr>
-          <w:lang w:val="pt-BR"/>
-        </w:rPr>
-        <w:t>Escreva uma função em Python que</w:t>
-      </w:r>
-    </w:p>
-    <w:p>
-      <w:pPr>
-        <w:pStyle w:val="PargrafodaLista"/>
-        <w:numPr>
-          <w:ilvl w:val="0"/>
-          <w:numId w:val="2"/>
-        </w:numPr>
-        <w:spacing w:before="0" w:line="285" w:lineRule="auto"/>
-        <w:ind w:left="284" w:right="101" w:hanging="426"/>
-        <w:jc w:val="both"/>
-        <w:rPr>
-          <w:lang w:val="pt-BR"/>
-        </w:rPr>
-      </w:pPr>
-      <w:r>
-        <w:rPr>
-          <w:lang w:val="pt-BR"/>
-        </w:rPr>
-        <w:t>Escreva uma função em Python que</w:t>
-      </w:r>
-    </w:p>
-    <w:p>
-      <w:pPr>
-        <w:pStyle w:val="PargrafodaLista"/>
-        <w:numPr>
-          <w:ilvl w:val="0"/>
-          <w:numId w:val="2"/>
-        </w:numPr>
-        <w:spacing w:before="0" w:line="285" w:lineRule="auto"/>
-        <w:ind w:left="284" w:right="101" w:hanging="426"/>
-        <w:jc w:val="both"/>
-        <w:rPr>
-          <w:lang w:val="pt-BR"/>
-        </w:rPr>
-      </w:pPr>
-      <w:r>
-        <w:rPr>
-          <w:lang w:val="pt-BR"/>
-        </w:rPr>
-        <w:t>Escreva uma função em Python que</w:t>
+      <w:r>
+        <w:rPr>
+          <w:lang w:val="pt-BR"/>
+        </w:rPr>
+        <w:t xml:space="preserve"> dados </w:t>
+      </w:r>
+      <w:r>
+        <w:rPr>
+          <w:lang w:val="pt-BR"/>
+        </w:rPr>
+        <w:t xml:space="preserve">dois </w:t>
+      </w:r>
+      <w:r>
+        <w:rPr>
+          <w:i/>
+          <w:lang w:val="pt-BR"/>
+        </w:rPr>
+        <w:t>n</w:t>
+      </w:r>
+      <w:r>
+        <w:rPr>
+          <w:lang w:val="pt-BR"/>
+        </w:rPr>
+        <w:t xml:space="preserve"> e </w:t>
+      </w:r>
+      <w:r>
+        <w:rPr>
+          <w:i/>
+          <w:lang w:val="pt-BR"/>
+        </w:rPr>
+        <w:t>x</w:t>
+      </w:r>
+      <w:r>
+        <w:rPr>
+          <w:lang w:val="pt-BR"/>
+        </w:rPr>
+        <w:t xml:space="preserve"> parâmetros retorne para o usuário </w:t>
+      </w:r>
+      <w:r>
+        <w:rPr>
+          <w:b/>
+          <w:lang w:val="pt-BR"/>
+        </w:rPr>
+        <w:t>n</w:t>
+      </w:r>
+      <w:r>
+        <w:rPr>
+          <w:b/>
+          <w:vertAlign w:val="superscript"/>
+          <w:lang w:val="pt-BR"/>
+        </w:rPr>
+        <w:t>x</w:t>
+      </w:r>
+      <w:r>
+        <w:rPr>
+          <w:lang w:val="pt-BR"/>
+        </w:rPr>
+        <w:t>.</w:t>
       </w:r>
       <w:bookmarkStart w:id="0" w:name="_GoBack"/>
       <w:bookmarkEnd w:id="0"/>
+    </w:p>
+    <w:p>
+      <w:pPr>
+        <w:pStyle w:val="PargrafodaLista"/>
+        <w:numPr>
+          <w:ilvl w:val="0"/>
+          <w:numId w:val="2"/>
+        </w:numPr>
+        <w:spacing w:before="0" w:line="285" w:lineRule="auto"/>
+        <w:ind w:left="284" w:right="101" w:hanging="426"/>
+        <w:jc w:val="both"/>
+        <w:rPr>
+          <w:lang w:val="pt-BR"/>
+        </w:rPr>
+      </w:pPr>
+      <w:r>
+        <w:rPr>
+          <w:lang w:val="pt-BR"/>
+        </w:rPr>
+        <w:t>Escreva uma função em Python que</w:t>
+      </w:r>
+    </w:p>
+    <w:p>
+      <w:pPr>
+        <w:pStyle w:val="PargrafodaLista"/>
+        <w:numPr>
+          <w:ilvl w:val="0"/>
+          <w:numId w:val="2"/>
+        </w:numPr>
+        <w:spacing w:before="0" w:line="285" w:lineRule="auto"/>
+        <w:ind w:left="284" w:right="101" w:hanging="426"/>
+        <w:jc w:val="both"/>
+        <w:rPr>
+          <w:lang w:val="pt-BR"/>
+        </w:rPr>
+      </w:pPr>
+      <w:r>
+        <w:rPr>
+          <w:lang w:val="pt-BR"/>
+        </w:rPr>
+        <w:t>Escreva uma função em Python que</w:t>
+      </w:r>
+    </w:p>
+    <w:p>
+      <w:pPr>
+        <w:pStyle w:val="PargrafodaLista"/>
+        <w:numPr>
+          <w:ilvl w:val="0"/>
+          <w:numId w:val="2"/>
+        </w:numPr>
+        <w:spacing w:before="0" w:line="285" w:lineRule="auto"/>
+        <w:ind w:left="284" w:right="101" w:hanging="426"/>
+        <w:jc w:val="both"/>
+        <w:rPr>
+          <w:lang w:val="pt-BR"/>
+        </w:rPr>
+      </w:pPr>
+      <w:r>
+        <w:rPr>
+          <w:lang w:val="pt-BR"/>
+        </w:rPr>
+        <w:t>Escreva uma função em Python que</w:t>
+      </w:r>
+    </w:p>
+    <w:p>
+      <w:pPr>
+        <w:pStyle w:val="PargrafodaLista"/>
+        <w:numPr>
+          <w:ilvl w:val="0"/>
+          <w:numId w:val="2"/>
+        </w:numPr>
+        <w:spacing w:before="0" w:line="285" w:lineRule="auto"/>
+        <w:ind w:left="284" w:right="101" w:hanging="426"/>
+        <w:jc w:val="both"/>
+        <w:rPr>
+          <w:lang w:val="pt-BR"/>
+        </w:rPr>
+      </w:pPr>
+      <w:r>
+        <w:rPr>
+          <w:lang w:val="pt-BR"/>
+        </w:rPr>
+        <w:lastRenderedPageBreak/>
+        <w:t>Escreva uma função em Python qu</w:t>
+      </w:r>
+      <w:r>
+        <w:rPr>
+          <w:lang w:val="pt-BR"/>
+        </w:rPr>
+        <w:t>e</w:t>
+      </w:r>
     </w:p>
     <w:sectPr>
       <w:headerReference w:type="default" r:id="rId8"/>
       <w:footerReference w:type="default" r:id="rId9"/>
       <w:type w:val="continuous"/>
       <w:pgSz w:w="12240" w:h="15840"/>
-      <w:pgMar w:top="440" w:right="1183" w:bottom="993" w:left="1340" w:header="720" w:footer="720" w:gutter="0"/>
+      <w:pgMar w:top="440" w:right="1183" w:bottom="993" w:left="1134" w:header="720" w:footer="720" w:gutter="0"/>
       <w:cols w:space="720"/>
     </w:sectPr>
   </w:body>
@@ -2358,7 +2751,6 @@
   <w:style w:type="character" w:default="1" w:styleId="Fontepargpadro">
     <w:name w:val="Default Paragraph Font"/>
     <w:uiPriority w:val="1"/>
-    <w:semiHidden/>
     <w:unhideWhenUsed/>
   </w:style>
   <w:style w:type="table" w:default="1" w:styleId="Tabelanormal">

</xml_diff>

<commit_message>
lista pronta + pdf
</commit_message>
<xml_diff>
--- a/estruturas dic-func-funcrec/lista/Lista Dicionários.docx
+++ b/estruturas dic-func-funcrec/lista/Lista Dicionários.docx
@@ -1026,7 +1026,14 @@
         <w:rPr>
           <w:lang w:val="pt-BR"/>
         </w:rPr>
-        <w:t>Escreva um programa em Python simule um controle de estoque onde sejam cadastrados 4 produtos, cada um com 10 unidades, o usuário vai poder “tirar” do estoque sempre que quiser, faça com que quando um determinado produto tenha 0 unidade no estique, ele seja eliminado do dicionário.</w:t>
+        <w:t xml:space="preserve">Escreva um programa em Python simule um controle de estoque onde sejam cadastrados 4 produtos, cada um com 10 unidades, o usuário vai poder “tirar” do estoque sempre que quiser, faça com que quando um determinado produto tenha 0 unidade no estique, ele seja eliminado do </w:t>
+      </w:r>
+      <w:r>
+        <w:rPr>
+          <w:lang w:val="pt-BR"/>
+        </w:rPr>
+        <w:lastRenderedPageBreak/>
+        <w:t>dicionário.</w:t>
       </w:r>
     </w:p>
     <w:p>
@@ -1045,7 +1052,6 @@
           <w:b/>
           <w:lang w:val="pt-BR"/>
         </w:rPr>
-        <w:lastRenderedPageBreak/>
         <w:t>Funções</w:t>
       </w:r>
       <w:r>
@@ -1483,14 +1489,7 @@
           <w:b/>
           <w:lang w:val="pt-BR"/>
         </w:rPr>
-        <w:t>Funções</w:t>
-      </w:r>
-      <w:r>
-        <w:rPr>
-          <w:b/>
-          <w:lang w:val="pt-BR"/>
-        </w:rPr>
-        <w:t xml:space="preserve"> recursivas</w:t>
+        <w:t>Funções recursivas</w:t>
       </w:r>
       <w:r>
         <w:rPr>
@@ -1855,106 +1854,159 @@
         </w:rPr>
         <w:t>.</w:t>
       </w:r>
+    </w:p>
+    <w:p>
+      <w:pPr>
+        <w:pStyle w:val="PargrafodaLista"/>
+        <w:numPr>
+          <w:ilvl w:val="0"/>
+          <w:numId w:val="2"/>
+        </w:numPr>
+        <w:spacing w:before="0" w:line="285" w:lineRule="auto"/>
+        <w:ind w:left="284" w:right="101" w:hanging="426"/>
+        <w:jc w:val="both"/>
+        <w:rPr>
+          <w:lang w:val="pt-BR"/>
+        </w:rPr>
+      </w:pPr>
+      <w:r>
+        <w:rPr>
+          <w:lang w:val="pt-BR"/>
+        </w:rPr>
+        <w:t>Escreva uma função em Python que</w:t>
+      </w:r>
+      <w:r>
+        <w:rPr>
+          <w:lang w:val="pt-BR"/>
+        </w:rPr>
+        <w:t xml:space="preserve"> </w:t>
+      </w:r>
+      <w:r>
+        <w:rPr>
+          <w:lang w:val="pt-BR"/>
+        </w:rPr>
+        <w:t xml:space="preserve">que </w:t>
+      </w:r>
+      <w:r>
+        <w:rPr>
+          <w:lang w:val="pt-BR"/>
+        </w:rPr>
+        <w:t>imprima a palavra “recursividade” para sempre.</w:t>
+      </w:r>
+    </w:p>
+    <w:p>
+      <w:pPr>
+        <w:pStyle w:val="PargrafodaLista"/>
+        <w:numPr>
+          <w:ilvl w:val="0"/>
+          <w:numId w:val="2"/>
+        </w:numPr>
+        <w:spacing w:before="0" w:line="285" w:lineRule="auto"/>
+        <w:ind w:left="284" w:right="101" w:hanging="426"/>
+        <w:jc w:val="both"/>
+        <w:rPr>
+          <w:lang w:val="pt-BR"/>
+        </w:rPr>
+      </w:pPr>
+      <w:r>
+        <w:rPr>
+          <w:lang w:val="pt-BR"/>
+        </w:rPr>
+        <w:lastRenderedPageBreak/>
+        <w:t xml:space="preserve">Fale sobre </w:t>
+      </w:r>
+      <w:r>
+        <w:rPr>
+          <w:lang w:val="pt-BR"/>
+        </w:rPr>
+        <w:t xml:space="preserve">o que </w:t>
+      </w:r>
+      <w:proofErr w:type="gramStart"/>
+      <w:r>
+        <w:rPr>
+          <w:lang w:val="pt-BR"/>
+        </w:rPr>
+        <w:t>pra</w:t>
+      </w:r>
+      <w:proofErr w:type="gramEnd"/>
+      <w:r>
+        <w:rPr>
+          <w:lang w:val="pt-BR"/>
+        </w:rPr>
+        <w:t xml:space="preserve"> você, seria a principal </w:t>
+      </w:r>
+      <w:r>
+        <w:rPr>
+          <w:lang w:val="pt-BR"/>
+        </w:rPr>
+        <w:t>diferença entre funç</w:t>
+      </w:r>
+      <w:r>
+        <w:rPr>
+          <w:lang w:val="pt-BR"/>
+        </w:rPr>
+        <w:t>ões</w:t>
+      </w:r>
+      <w:r>
+        <w:rPr>
+          <w:lang w:val="pt-BR"/>
+        </w:rPr>
+        <w:t xml:space="preserve"> recursiva</w:t>
+      </w:r>
+      <w:r>
+        <w:rPr>
+          <w:lang w:val="pt-BR"/>
+        </w:rPr>
+        <w:t>s</w:t>
+      </w:r>
+      <w:r>
+        <w:rPr>
+          <w:lang w:val="pt-BR"/>
+        </w:rPr>
+        <w:t xml:space="preserve"> e iterativa</w:t>
+      </w:r>
+      <w:r>
+        <w:rPr>
+          <w:lang w:val="pt-BR"/>
+        </w:rPr>
+        <w:t>s</w:t>
+      </w:r>
+      <w:r>
+        <w:rPr>
+          <w:lang w:val="pt-BR"/>
+        </w:rPr>
+        <w:t>.</w:t>
+      </w:r>
+    </w:p>
+    <w:p>
+      <w:pPr>
+        <w:pStyle w:val="PargrafodaLista"/>
+        <w:numPr>
+          <w:ilvl w:val="0"/>
+          <w:numId w:val="2"/>
+        </w:numPr>
+        <w:spacing w:before="0" w:line="285" w:lineRule="auto"/>
+        <w:ind w:left="284" w:right="101" w:hanging="426"/>
+        <w:jc w:val="both"/>
+        <w:rPr>
+          <w:lang w:val="pt-BR"/>
+        </w:rPr>
+      </w:pPr>
+      <w:r>
+        <w:rPr>
+          <w:lang w:val="pt-BR"/>
+        </w:rPr>
+        <w:t>Na sua opinião, computacionalmente falando, o que se mostra com melhor desempenho, uma função iterativa, ou uma função recursiva? Justifique.</w:t>
+      </w:r>
       <w:bookmarkStart w:id="0" w:name="_GoBack"/>
       <w:bookmarkEnd w:id="0"/>
-    </w:p>
-    <w:p>
-      <w:pPr>
-        <w:pStyle w:val="PargrafodaLista"/>
-        <w:numPr>
-          <w:ilvl w:val="0"/>
-          <w:numId w:val="2"/>
-        </w:numPr>
-        <w:spacing w:before="0" w:line="285" w:lineRule="auto"/>
-        <w:ind w:left="284" w:right="101" w:hanging="426"/>
-        <w:jc w:val="both"/>
-        <w:rPr>
-          <w:lang w:val="pt-BR"/>
-        </w:rPr>
-      </w:pPr>
-      <w:r>
-        <w:rPr>
-          <w:lang w:val="pt-BR"/>
-        </w:rPr>
-        <w:t>Escreva uma função em Python que</w:t>
-      </w:r>
-    </w:p>
-    <w:p>
-      <w:pPr>
-        <w:pStyle w:val="PargrafodaLista"/>
-        <w:numPr>
-          <w:ilvl w:val="0"/>
-          <w:numId w:val="2"/>
-        </w:numPr>
-        <w:spacing w:before="0" w:line="285" w:lineRule="auto"/>
-        <w:ind w:left="284" w:right="101" w:hanging="426"/>
-        <w:jc w:val="both"/>
-        <w:rPr>
-          <w:lang w:val="pt-BR"/>
-        </w:rPr>
-      </w:pPr>
-      <w:r>
-        <w:rPr>
-          <w:lang w:val="pt-BR"/>
-        </w:rPr>
-        <w:t>Escreva uma função em Python que</w:t>
-      </w:r>
-    </w:p>
-    <w:p>
-      <w:pPr>
-        <w:pStyle w:val="PargrafodaLista"/>
-        <w:numPr>
-          <w:ilvl w:val="0"/>
-          <w:numId w:val="2"/>
-        </w:numPr>
-        <w:spacing w:before="0" w:line="285" w:lineRule="auto"/>
-        <w:ind w:left="284" w:right="101" w:hanging="426"/>
-        <w:jc w:val="both"/>
-        <w:rPr>
-          <w:lang w:val="pt-BR"/>
-        </w:rPr>
-      </w:pPr>
-      <w:r>
-        <w:rPr>
-          <w:lang w:val="pt-BR"/>
-        </w:rPr>
-        <w:t>Escreva uma função em Python que</w:t>
-      </w:r>
-    </w:p>
-    <w:p>
-      <w:pPr>
-        <w:pStyle w:val="PargrafodaLista"/>
-        <w:numPr>
-          <w:ilvl w:val="0"/>
-          <w:numId w:val="2"/>
-        </w:numPr>
-        <w:spacing w:before="0" w:line="285" w:lineRule="auto"/>
-        <w:ind w:left="284" w:right="101" w:hanging="426"/>
-        <w:jc w:val="both"/>
-        <w:rPr>
-          <w:lang w:val="pt-BR"/>
-        </w:rPr>
-      </w:pPr>
-      <w:r>
-        <w:rPr>
-          <w:lang w:val="pt-BR"/>
-        </w:rPr>
-        <w:lastRenderedPageBreak/>
-        <w:t>Escreva uma função em Python qu</w:t>
-      </w:r>
-      <w:r>
-        <w:rPr>
-          <w:lang w:val="pt-BR"/>
-        </w:rPr>
-        <w:t>e</w:t>
-      </w:r>
     </w:p>
     <w:sectPr>
       <w:headerReference w:type="default" r:id="rId8"/>
       <w:footerReference w:type="default" r:id="rId9"/>
       <w:type w:val="continuous"/>
       <w:pgSz w:w="12240" w:h="15840"/>
-      <w:pgMar w:top="440" w:right="1183" w:bottom="993" w:left="1134" w:header="720" w:footer="720" w:gutter="0"/>
+      <w:pgMar w:top="440" w:right="1183" w:bottom="993" w:left="1276" w:header="720" w:footer="720" w:gutter="0"/>
       <w:cols w:space="720"/>
     </w:sectPr>
   </w:body>
@@ -2751,6 +2803,7 @@
   <w:style w:type="character" w:default="1" w:styleId="Fontepargpadro">
     <w:name w:val="Default Paragraph Font"/>
     <w:uiPriority w:val="1"/>
+    <w:semiHidden/>
     <w:unhideWhenUsed/>
   </w:style>
   <w:style w:type="table" w:default="1" w:styleId="Tabelanormal">

</xml_diff>